<commit_message>
docs: adicionar diagrama de classes
</commit_message>
<xml_diff>
--- a/docs/Projeto Final - MSS.docx
+++ b/docs/Projeto Final - MSS.docx
@@ -167,7 +167,7 @@
             <wp:extent cx="4333875" cy="1095375"/>
             <wp:effectExtent b="0" l="0" r="0" t="0"/>
             <wp:wrapNone/>
-            <wp:docPr id="2" name="image1.png"/>
+            <wp:docPr id="3" name="image1.png"/>
             <a:graphic>
               <a:graphicData uri="http://schemas.openxmlformats.org/drawingml/2006/picture">
                 <pic:pic>
@@ -675,6 +675,150 @@
     </w:p>
     <w:p>
       <w:pPr>
+        <w:spacing w:after="240" w:before="240" w:lineRule="auto"/>
+        <w:ind w:left="0" w:firstLine="0"/>
+        <w:rPr>
+          <w:sz w:val="22"/>
+          <w:szCs w:val="22"/>
+        </w:rPr>
+      </w:pPr>
+      <w:r>
+        <w:rPr>
+          <w:rtl w:val="0"/>
+        </w:rPr>
+      </w:r>
+    </w:p>
+    <w:p>
+      <w:pPr>
+        <w:spacing w:after="240" w:before="240" w:lineRule="auto"/>
+        <w:ind w:left="0" w:firstLine="0"/>
+        <w:rPr>
+          <w:sz w:val="22"/>
+          <w:szCs w:val="22"/>
+        </w:rPr>
+      </w:pPr>
+      <w:r>
+        <w:rPr>
+          <w:rtl w:val="0"/>
+        </w:rPr>
+      </w:r>
+    </w:p>
+    <w:p>
+      <w:pPr>
+        <w:spacing w:after="240" w:before="240" w:lineRule="auto"/>
+        <w:ind w:left="0" w:firstLine="0"/>
+        <w:rPr>
+          <w:sz w:val="22"/>
+          <w:szCs w:val="22"/>
+        </w:rPr>
+      </w:pPr>
+      <w:r>
+        <w:rPr>
+          <w:rtl w:val="0"/>
+        </w:rPr>
+      </w:r>
+    </w:p>
+    <w:p>
+      <w:pPr>
+        <w:spacing w:after="240" w:before="240" w:lineRule="auto"/>
+        <w:ind w:left="0" w:firstLine="0"/>
+        <w:rPr>
+          <w:sz w:val="22"/>
+          <w:szCs w:val="22"/>
+        </w:rPr>
+      </w:pPr>
+      <w:r>
+        <w:rPr>
+          <w:rtl w:val="0"/>
+        </w:rPr>
+      </w:r>
+    </w:p>
+    <w:p>
+      <w:pPr>
+        <w:pStyle w:val="Heading1"/>
+        <w:spacing w:after="240" w:before="240" w:lineRule="auto"/>
+        <w:jc w:val="left"/>
+        <w:rPr/>
+      </w:pPr>
+      <w:bookmarkStart w:colFirst="0" w:colLast="0" w:name="_f62llbepftnq" w:id="2"/>
+      <w:bookmarkEnd w:id="2"/>
+      <w:r>
+        <w:rPr>
+          <w:rtl w:val="0"/>
+        </w:rPr>
+        <w:t xml:space="preserve">Diagrama de classes</w:t>
+      </w:r>
+    </w:p>
+    <w:p>
+      <w:pPr>
+        <w:spacing w:after="240" w:before="240" w:lineRule="auto"/>
+        <w:ind w:left="0" w:firstLine="0"/>
+        <w:rPr>
+          <w:sz w:val="22"/>
+          <w:szCs w:val="22"/>
+        </w:rPr>
+      </w:pPr>
+      <w:r>
+        <w:rPr>
+          <w:rtl w:val="0"/>
+        </w:rPr>
+      </w:r>
+    </w:p>
+    <w:p>
+      <w:pPr>
+        <w:spacing w:after="240" w:before="240" w:lineRule="auto"/>
+        <w:ind w:left="0" w:firstLine="0"/>
+        <w:rPr>
+          <w:sz w:val="22"/>
+          <w:szCs w:val="22"/>
+        </w:rPr>
+      </w:pPr>
+      <w:r>
+        <w:rPr>
+          <w:sz w:val="22"/>
+          <w:szCs w:val="22"/>
+        </w:rPr>
+        <w:drawing>
+          <wp:inline distB="114300" distT="114300" distL="114300" distR="114300">
+            <wp:extent cx="5731200" cy="5994400"/>
+            <wp:effectExtent b="0" l="0" r="0" t="0"/>
+            <wp:docPr id="1" name="image2.png"/>
+            <a:graphic>
+              <a:graphicData uri="http://schemas.openxmlformats.org/drawingml/2006/picture">
+                <pic:pic>
+                  <pic:nvPicPr>
+                    <pic:cNvPr id="0" name="image2.png"/>
+                    <pic:cNvPicPr preferRelativeResize="0"/>
+                  </pic:nvPicPr>
+                  <pic:blipFill>
+                    <a:blip r:embed="rId7"/>
+                    <a:srcRect b="0" l="0" r="0" t="0"/>
+                    <a:stretch>
+                      <a:fillRect/>
+                    </a:stretch>
+                  </pic:blipFill>
+                  <pic:spPr>
+                    <a:xfrm>
+                      <a:off x="0" y="0"/>
+                      <a:ext cx="5731200" cy="5994400"/>
+                    </a:xfrm>
+                    <a:prstGeom prst="rect"/>
+                    <a:ln/>
+                  </pic:spPr>
+                </pic:pic>
+              </a:graphicData>
+            </a:graphic>
+          </wp:inline>
+        </w:drawing>
+      </w:r>
+      <w:r>
+        <w:rPr>
+          <w:rtl w:val="0"/>
+        </w:rPr>
+      </w:r>
+    </w:p>
+    <w:p>
+      <w:pPr>
         <w:rPr>
           <w:sz w:val="22"/>
           <w:szCs w:val="22"/>
@@ -695,8 +839,8 @@
           <w:szCs w:val="30"/>
         </w:rPr>
       </w:pPr>
-      <w:bookmarkStart w:colFirst="0" w:colLast="0" w:name="_5emfcpmp59qt" w:id="2"/>
-      <w:bookmarkEnd w:id="2"/>
+      <w:bookmarkStart w:colFirst="0" w:colLast="0" w:name="_5emfcpmp59qt" w:id="3"/>
+      <w:bookmarkEnd w:id="3"/>
       <w:r>
         <w:rPr>
           <w:rtl w:val="0"/>
@@ -722,8 +866,8 @@
           <w:szCs w:val="30"/>
         </w:rPr>
       </w:pPr>
-      <w:bookmarkStart w:colFirst="0" w:colLast="0" w:name="_6h0fc2ujkbjm" w:id="3"/>
-      <w:bookmarkEnd w:id="3"/>
+      <w:bookmarkStart w:colFirst="0" w:colLast="0" w:name="_6h0fc2ujkbjm" w:id="4"/>
+      <w:bookmarkEnd w:id="4"/>
       <w:r>
         <w:rPr>
           <w:sz w:val="30"/>
@@ -1020,8 +1164,8 @@
         <w:jc w:val="left"/>
         <w:rPr/>
       </w:pPr>
-      <w:bookmarkStart w:colFirst="0" w:colLast="0" w:name="_d86xu8q1rewe" w:id="4"/>
-      <w:bookmarkEnd w:id="4"/>
+      <w:bookmarkStart w:colFirst="0" w:colLast="0" w:name="_d86xu8q1rewe" w:id="5"/>
+      <w:bookmarkEnd w:id="5"/>
       <w:r>
         <w:rPr>
           <w:rtl w:val="0"/>
@@ -1087,8 +1231,8 @@
         <w:jc w:val="left"/>
         <w:rPr/>
       </w:pPr>
-      <w:bookmarkStart w:colFirst="0" w:colLast="0" w:name="_nes2n2kcri87" w:id="5"/>
-      <w:bookmarkEnd w:id="5"/>
+      <w:bookmarkStart w:colFirst="0" w:colLast="0" w:name="_nes2n2kcri87" w:id="6"/>
+      <w:bookmarkEnd w:id="6"/>
       <w:r>
         <w:rPr>
           <w:rtl w:val="0"/>
@@ -1104,8 +1248,8 @@
         <w:jc w:val="left"/>
         <w:rPr/>
       </w:pPr>
-      <w:bookmarkStart w:colFirst="0" w:colLast="0" w:name="_m1yf4gdog5ga" w:id="6"/>
-      <w:bookmarkEnd w:id="6"/>
+      <w:bookmarkStart w:colFirst="0" w:colLast="0" w:name="_m1yf4gdog5ga" w:id="7"/>
+      <w:bookmarkEnd w:id="7"/>
       <w:r>
         <w:rPr>
           <w:rtl w:val="0"/>
@@ -1789,8 +1933,8 @@
         <w:spacing w:after="240" w:before="240" w:lineRule="auto"/>
         <w:rPr/>
       </w:pPr>
-      <w:bookmarkStart w:colFirst="0" w:colLast="0" w:name="_gul1jh4fqnd3" w:id="7"/>
-      <w:bookmarkEnd w:id="7"/>
+      <w:bookmarkStart w:colFirst="0" w:colLast="0" w:name="_gul1jh4fqnd3" w:id="8"/>
+      <w:bookmarkEnd w:id="8"/>
       <w:r>
         <w:rPr>
           <w:rtl w:val="0"/>
@@ -1803,8 +1947,8 @@
         <w:spacing w:after="240" w:before="240" w:lineRule="auto"/>
         <w:rPr/>
       </w:pPr>
-      <w:bookmarkStart w:colFirst="0" w:colLast="0" w:name="_u51t1w1ucxb3" w:id="8"/>
-      <w:bookmarkEnd w:id="8"/>
+      <w:bookmarkStart w:colFirst="0" w:colLast="0" w:name="_u51t1w1ucxb3" w:id="9"/>
+      <w:bookmarkEnd w:id="9"/>
       <w:r>
         <w:rPr>
           <w:rtl w:val="0"/>
@@ -1863,10 +2007,10 @@
       </w:r>
     </w:p>
     <w:sectPr>
-      <w:headerReference r:id="rId7" w:type="default"/>
-      <w:headerReference r:id="rId8" w:type="first"/>
-      <w:footerReference r:id="rId9" w:type="default"/>
-      <w:footerReference r:id="rId10" w:type="first"/>
+      <w:headerReference r:id="rId8" w:type="default"/>
+      <w:headerReference r:id="rId9" w:type="first"/>
+      <w:footerReference r:id="rId10" w:type="default"/>
+      <w:footerReference r:id="rId11" w:type="first"/>
       <w:pgSz w:h="16834" w:w="11909" w:orient="portrait"/>
       <w:pgMar w:bottom="1440" w:top="1440" w:left="1440" w:right="1440" w:header="720" w:footer="720"/>
       <w:pgNumType w:start="0"/>
@@ -1945,12 +2089,12 @@
         <wp:inline distB="114300" distT="114300" distL="114300" distR="114300">
           <wp:extent cx="1847850" cy="467272"/>
           <wp:effectExtent b="0" l="0" r="0" t="0"/>
-          <wp:docPr id="1" name="image2.png"/>
+          <wp:docPr id="2" name="image3.png"/>
           <a:graphic>
             <a:graphicData uri="http://schemas.openxmlformats.org/drawingml/2006/picture">
               <pic:pic>
                 <pic:nvPicPr>
-                  <pic:cNvPr id="0" name="image2.png"/>
+                  <pic:cNvPr id="0" name="image3.png"/>
                   <pic:cNvPicPr preferRelativeResize="0"/>
                 </pic:nvPicPr>
                 <pic:blipFill>

</xml_diff>